<commit_message>
added hw4 first work
</commit_message>
<xml_diff>
--- a/hw3/hw3.docx
+++ b/hw3/hw3.docx
@@ -10,21 +10,38 @@
           <w:color w:val="3333FF"/>
         </w:rPr>
       </w:pPr>
-    </w:p>
-    <w:p>
-      <w:pPr>
+      <w:r>
         <w:rPr>
           <w:b/>
           <w:bCs/>
           <w:color w:val="3333FF"/>
         </w:rPr>
-      </w:pPr>
-      <w:r>
+        <w:t>CS550 Assignment 3 – Mahshid Shahmohammadian, Xiao Han</w:t>
+      </w:r>
+    </w:p>
+    <w:p>
+      <w:pPr>
         <w:rPr>
           <w:b/>
           <w:bCs/>
           <w:color w:val="3333FF"/>
         </w:rPr>
+      </w:pPr>
+    </w:p>
+    <w:p>
+      <w:pPr>
+        <w:rPr>
+          <w:b/>
+          <w:bCs/>
+          <w:color w:val="3333FF"/>
+        </w:rPr>
+      </w:pPr>
+      <w:r>
+        <w:rPr>
+          <w:b/>
+          <w:bCs/>
+          <w:color w:val="3333FF"/>
+        </w:rPr>
         <w:t>Exercise 3.5.14:</w:t>
       </w:r>
     </w:p>
@@ -42,6 +59,81 @@
         <w:rPr>
           <w:b/>
           <w:bCs/>
+          <w:color w:val="000000" w:themeColor="text1"/>
+          <w:sz w:val="28"/>
+          <w:szCs w:val="28"/>
+        </w:rPr>
+      </w:pPr>
+      <w:r>
+        <w:rPr>
+          <w:b/>
+          <w:bCs/>
+          <w:color w:val="000000" w:themeColor="text1"/>
+          <w:sz w:val="28"/>
+          <w:szCs w:val="28"/>
+        </w:rPr>
+        <w:t xml:space="preserve">Theorem: </w:t>
+      </w:r>
+      <w:r>
+        <w:rPr>
+          <w:b/>
+          <w:bCs/>
+          <w:color w:val="000000" w:themeColor="text1"/>
+          <w:sz w:val="28"/>
+          <w:szCs w:val="28"/>
+        </w:rPr>
+        <w:t xml:space="preserve">If t </w:t>
+      </w:r>
+      <w:r>
+        <w:rPr>
+          <w:b/>
+          <w:bCs/>
+          <w:sz w:val="28"/>
+          <w:szCs w:val="28"/>
+        </w:rPr>
+        <w:t>→</w:t>
+      </w:r>
+      <w:r>
+        <w:rPr>
+          <w:b/>
+          <w:bCs/>
+          <w:color w:val="000000" w:themeColor="text1"/>
+          <w:sz w:val="28"/>
+          <w:szCs w:val="28"/>
+        </w:rPr>
+        <w:t xml:space="preserve"> t’ and t </w:t>
+      </w:r>
+      <w:r>
+        <w:rPr>
+          <w:b/>
+          <w:bCs/>
+          <w:sz w:val="28"/>
+          <w:szCs w:val="28"/>
+        </w:rPr>
+        <w:t>→</w:t>
+      </w:r>
+      <w:r>
+        <w:rPr>
+          <w:b/>
+          <w:bCs/>
+          <w:sz w:val="28"/>
+          <w:szCs w:val="28"/>
+        </w:rPr>
+        <w:t xml:space="preserve"> t’’, then t’ = t’’</w:t>
+      </w:r>
+    </w:p>
+    <w:p>
+      <w:pPr>
+        <w:rPr>
+          <w:b/>
+          <w:bCs/>
+          <w:color w:val="000000" w:themeColor="text1"/>
+        </w:rPr>
+      </w:pPr>
+    </w:p>
+    <w:p>
+      <w:pPr>
+        <w:rPr>
           <w:color w:val="000000"/>
         </w:rPr>
       </w:pPr>
@@ -68,6 +160,15 @@
           <w:color w:val="000000"/>
         </w:rPr>
       </w:pPr>
+    </w:p>
+    <w:p>
+      <w:pPr>
+        <w:rPr>
+          <w:b/>
+          <w:bCs/>
+          <w:color w:val="000000"/>
+        </w:rPr>
+      </w:pPr>
       <w:r>
         <w:rPr>
           <w:b/>
@@ -86,17 +187,38 @@
     <w:p>
       <w:pPr>
         <w:rPr>
-          <w:b/>
-          <w:bCs/>
-          <w:color w:val="000000"/>
-        </w:rPr>
-      </w:pPr>
-      <w:r>
-        <w:rPr>
-          <w:color w:val="000000"/>
-        </w:rPr>
-        <w:t>this case is not applicable because t is in normal form.</w:t>
-      </w:r>
+          <w:color w:val="000000"/>
+        </w:rPr>
+      </w:pPr>
+      <w:r>
+        <w:rPr>
+          <w:color w:val="000000"/>
+        </w:rPr>
+        <w:t xml:space="preserve">this case is not applicable because </w:t>
+      </w:r>
+      <w:proofErr w:type="spellStart"/>
+      <w:r>
+        <w:rPr>
+          <w:color w:val="000000"/>
+        </w:rPr>
+        <w:t>t</w:t>
+      </w:r>
+      <w:proofErr w:type="spellEnd"/>
+      <w:r>
+        <w:rPr>
+          <w:color w:val="000000"/>
+        </w:rPr>
+        <w:t xml:space="preserve"> is in normal form.</w:t>
+      </w:r>
+    </w:p>
+    <w:p>
+      <w:pPr>
+        <w:rPr>
+          <w:b/>
+          <w:bCs/>
+          <w:color w:val="000000"/>
+        </w:rPr>
+      </w:pPr>
     </w:p>
     <w:p>
       <w:pPr>
@@ -118,29 +240,100 @@
         <w:rPr>
           <w:color w:val="000000"/>
         </w:rPr>
-        <w:t xml:space="preserve"> t = succ t1</w:t>
-      </w:r>
-    </w:p>
-    <w:p>
-      <w:pPr>
-        <w:rPr>
-          <w:b/>
-          <w:bCs/>
-          <w:color w:val="000000"/>
-        </w:rPr>
-      </w:pPr>
-      <w:r>
-        <w:rPr>
-          <w:color w:val="000000"/>
-        </w:rPr>
-        <w:t>in the evaluation rules the only rule that has succ on the left hand side is the E-SUCC rule, so</w:t>
-      </w:r>
-      <w:r>
-        <w:rPr>
-          <w:color w:val="000000"/>
-        </w:rPr>
-        <w:t xml:space="preserve"> for deriving t → t’ and t→ t’’ we use the same rule. Using induction hypothesis for smaller derivations t1→ t1’ and t1 → t1”, we can see that t1’ = t1”, so succ t1’ = succ t1’’.</w:t>
-      </w:r>
+        <w:t xml:space="preserve"> t = </w:t>
+      </w:r>
+      <w:proofErr w:type="spellStart"/>
+      <w:r>
+        <w:rPr>
+          <w:color w:val="000000"/>
+        </w:rPr>
+        <w:t>succ</w:t>
+      </w:r>
+      <w:proofErr w:type="spellEnd"/>
+      <w:r>
+        <w:rPr>
+          <w:color w:val="000000"/>
+        </w:rPr>
+        <w:t xml:space="preserve"> t1</w:t>
+      </w:r>
+    </w:p>
+    <w:p>
+      <w:pPr>
+        <w:rPr>
+          <w:color w:val="000000"/>
+        </w:rPr>
+      </w:pPr>
+      <w:r>
+        <w:rPr>
+          <w:color w:val="000000"/>
+        </w:rPr>
+        <w:t xml:space="preserve">in the evaluation rules the only rule that has </w:t>
+      </w:r>
+      <w:proofErr w:type="spellStart"/>
+      <w:r>
+        <w:rPr>
+          <w:color w:val="000000"/>
+        </w:rPr>
+        <w:t>succ</w:t>
+      </w:r>
+      <w:proofErr w:type="spellEnd"/>
+      <w:r>
+        <w:rPr>
+          <w:color w:val="000000"/>
+        </w:rPr>
+        <w:t xml:space="preserve"> on the </w:t>
+      </w:r>
+      <w:proofErr w:type="gramStart"/>
+      <w:r>
+        <w:rPr>
+          <w:color w:val="000000"/>
+        </w:rPr>
+        <w:t>left hand</w:t>
+      </w:r>
+      <w:proofErr w:type="gramEnd"/>
+      <w:r>
+        <w:rPr>
+          <w:color w:val="000000"/>
+        </w:rPr>
+        <w:t xml:space="preserve"> side is the E-SUCC rule, so for deriving t → t’ and t→ t’’ we use the same rule. Using induction hypothesis for smaller derivations t1→ t1’ and t1 → t1”, we can see that t1’ = t1”, so </w:t>
+      </w:r>
+      <w:proofErr w:type="spellStart"/>
+      <w:r>
+        <w:rPr>
+          <w:color w:val="000000"/>
+        </w:rPr>
+        <w:t>succ</w:t>
+      </w:r>
+      <w:proofErr w:type="spellEnd"/>
+      <w:r>
+        <w:rPr>
+          <w:color w:val="000000"/>
+        </w:rPr>
+        <w:t xml:space="preserve"> t1’ = </w:t>
+      </w:r>
+      <w:proofErr w:type="spellStart"/>
+      <w:r>
+        <w:rPr>
+          <w:color w:val="000000"/>
+        </w:rPr>
+        <w:t>succ</w:t>
+      </w:r>
+      <w:proofErr w:type="spellEnd"/>
+      <w:r>
+        <w:rPr>
+          <w:color w:val="000000"/>
+        </w:rPr>
+        <w:t xml:space="preserve"> t1’’.</w:t>
+      </w:r>
+    </w:p>
+    <w:p>
+      <w:pPr>
+        <w:rPr>
+          <w:b/>
+          <w:bCs/>
+          <w:color w:val="000000"/>
+        </w:rPr>
+      </w:pPr>
     </w:p>
     <w:p>
       <w:pPr>
@@ -162,35 +355,144 @@
         <w:rPr>
           <w:color w:val="000000"/>
         </w:rPr>
-        <w:t xml:space="preserve"> t = pred t1</w:t>
-      </w:r>
-    </w:p>
-    <w:p>
-      <w:pPr>
-        <w:rPr>
-          <w:b/>
-          <w:bCs/>
-          <w:color w:val="000000"/>
-        </w:rPr>
-      </w:pPr>
-      <w:r>
-        <w:rPr>
-          <w:color w:val="000000"/>
-        </w:rPr>
-        <w:t xml:space="preserve">in the evaluation rules we have 3 rules that has pred on </w:t>
-      </w:r>
-      <w:r>
-        <w:rPr>
-          <w:color w:val="000000"/>
-        </w:rPr>
-        <w:t xml:space="preserve">the left hand side (E-PRED, E-PREDZERO, E-PREDSUCC). But the different is the arguments of these rules (E-PRED get a non value, E-PREDZERO gets 0, E-PREDSUCC gets a succ nv) so for derivation t→ t’ and t→ t’’ we use the same rule. If the rule is E-PRED we </w:t>
-      </w:r>
-      <w:r>
-        <w:rPr>
-          <w:color w:val="000000"/>
-        </w:rPr>
-        <w:t>use induction hypothesis for smaller derivations t1 → t1’ and t1 → t1’’, we see that t1’ = t1’’, so pred t1’ = pred t1’’. Else if the rule is E-PREDZERO or E-PREDSUCC we can immediately see the result.</w:t>
-      </w:r>
+        <w:t xml:space="preserve"> t = </w:t>
+      </w:r>
+      <w:proofErr w:type="spellStart"/>
+      <w:r>
+        <w:rPr>
+          <w:color w:val="000000"/>
+        </w:rPr>
+        <w:t>pred</w:t>
+      </w:r>
+      <w:proofErr w:type="spellEnd"/>
+      <w:r>
+        <w:rPr>
+          <w:color w:val="000000"/>
+        </w:rPr>
+        <w:t xml:space="preserve"> t1</w:t>
+      </w:r>
+    </w:p>
+    <w:p>
+      <w:pPr>
+        <w:rPr>
+          <w:color w:val="000000"/>
+        </w:rPr>
+      </w:pPr>
+      <w:r>
+        <w:rPr>
+          <w:color w:val="000000"/>
+        </w:rPr>
+        <w:t xml:space="preserve">in the evaluation </w:t>
+      </w:r>
+      <w:proofErr w:type="gramStart"/>
+      <w:r>
+        <w:rPr>
+          <w:color w:val="000000"/>
+        </w:rPr>
+        <w:t>rules</w:t>
+      </w:r>
+      <w:proofErr w:type="gramEnd"/>
+      <w:r>
+        <w:rPr>
+          <w:color w:val="000000"/>
+        </w:rPr>
+        <w:t xml:space="preserve"> we have 3 rules that has </w:t>
+      </w:r>
+      <w:proofErr w:type="spellStart"/>
+      <w:r>
+        <w:rPr>
+          <w:color w:val="000000"/>
+        </w:rPr>
+        <w:t>pred</w:t>
+      </w:r>
+      <w:proofErr w:type="spellEnd"/>
+      <w:r>
+        <w:rPr>
+          <w:color w:val="000000"/>
+        </w:rPr>
+        <w:t xml:space="preserve"> on the left hand side (E-PRED, E-PREDZERO, E-PREDSUCC). But the different is the arguments of these rules (E-PRED get a </w:t>
+      </w:r>
+      <w:proofErr w:type="spellStart"/>
+      <w:proofErr w:type="gramStart"/>
+      <w:r>
+        <w:rPr>
+          <w:color w:val="000000"/>
+        </w:rPr>
+        <w:t>non value</w:t>
+      </w:r>
+      <w:proofErr w:type="spellEnd"/>
+      <w:proofErr w:type="gramEnd"/>
+      <w:r>
+        <w:rPr>
+          <w:color w:val="000000"/>
+        </w:rPr>
+        <w:t xml:space="preserve">, E-PREDZERO gets 0, E-PREDSUCC gets a </w:t>
+      </w:r>
+      <w:proofErr w:type="spellStart"/>
+      <w:r>
+        <w:rPr>
+          <w:color w:val="000000"/>
+        </w:rPr>
+        <w:t>succ</w:t>
+      </w:r>
+      <w:proofErr w:type="spellEnd"/>
+      <w:r>
+        <w:rPr>
+          <w:color w:val="000000"/>
+        </w:rPr>
+        <w:t xml:space="preserve"> </w:t>
+      </w:r>
+      <w:proofErr w:type="spellStart"/>
+      <w:r>
+        <w:rPr>
+          <w:color w:val="000000"/>
+        </w:rPr>
+        <w:t>nv</w:t>
+      </w:r>
+      <w:proofErr w:type="spellEnd"/>
+      <w:r>
+        <w:rPr>
+          <w:color w:val="000000"/>
+        </w:rPr>
+        <w:t xml:space="preserve">) so for derivation t→ t’ and t→ t’’ we use the same rule. If the rule is E-PRED we use induction hypothesis for smaller derivations t1 → t1’ and t1 → t1’’, we see that t1’ = t1’’, so </w:t>
+      </w:r>
+      <w:proofErr w:type="spellStart"/>
+      <w:r>
+        <w:rPr>
+          <w:color w:val="000000"/>
+        </w:rPr>
+        <w:t>pred</w:t>
+      </w:r>
+      <w:proofErr w:type="spellEnd"/>
+      <w:r>
+        <w:rPr>
+          <w:color w:val="000000"/>
+        </w:rPr>
+        <w:t xml:space="preserve"> t1’ = </w:t>
+      </w:r>
+      <w:proofErr w:type="spellStart"/>
+      <w:r>
+        <w:rPr>
+          <w:color w:val="000000"/>
+        </w:rPr>
+        <w:t>pred</w:t>
+      </w:r>
+      <w:proofErr w:type="spellEnd"/>
+      <w:r>
+        <w:rPr>
+          <w:color w:val="000000"/>
+        </w:rPr>
+        <w:t xml:space="preserve"> t1’’. Else if the rule is E-PREDZERO or E-PREDSUCC we can immediately see the result.</w:t>
+      </w:r>
+    </w:p>
+    <w:p>
+      <w:pPr>
+        <w:rPr>
+          <w:b/>
+          <w:bCs/>
+          <w:color w:val="000000"/>
+        </w:rPr>
+      </w:pPr>
     </w:p>
     <w:p>
       <w:pPr>
@@ -212,28 +514,64 @@
         <w:rPr>
           <w:color w:val="000000"/>
         </w:rPr>
-        <w:t xml:space="preserve"> t = iszero t1</w:t>
-      </w:r>
-    </w:p>
-    <w:p>
-      <w:pPr>
-        <w:rPr>
-          <w:b/>
-          <w:bCs/>
-          <w:color w:val="000000"/>
-        </w:rPr>
-      </w:pPr>
-      <w:r>
-        <w:rPr>
-          <w:color w:val="000000"/>
-        </w:rPr>
-        <w:t xml:space="preserve">in the evaluation rules we have </w:t>
-      </w:r>
-      <w:r>
-        <w:rPr>
-          <w:color w:val="000000"/>
-        </w:rPr>
-        <w:t>3 rules that has iszero on the left hand side (E-</w:t>
+        <w:t xml:space="preserve"> t = </w:t>
+      </w:r>
+      <w:proofErr w:type="spellStart"/>
+      <w:r>
+        <w:rPr>
+          <w:color w:val="000000"/>
+        </w:rPr>
+        <w:t>iszero</w:t>
+      </w:r>
+      <w:proofErr w:type="spellEnd"/>
+      <w:r>
+        <w:rPr>
+          <w:color w:val="000000"/>
+        </w:rPr>
+        <w:t xml:space="preserve"> t1</w:t>
+      </w:r>
+    </w:p>
+    <w:p>
+      <w:pPr>
+        <w:rPr>
+          <w:b/>
+          <w:bCs/>
+          <w:color w:val="000000"/>
+        </w:rPr>
+      </w:pPr>
+      <w:r>
+        <w:rPr>
+          <w:color w:val="000000"/>
+        </w:rPr>
+        <w:t xml:space="preserve">in the evaluation </w:t>
+      </w:r>
+      <w:proofErr w:type="gramStart"/>
+      <w:r>
+        <w:rPr>
+          <w:color w:val="000000"/>
+        </w:rPr>
+        <w:t>rules</w:t>
+      </w:r>
+      <w:proofErr w:type="gramEnd"/>
+      <w:r>
+        <w:rPr>
+          <w:color w:val="000000"/>
+        </w:rPr>
+        <w:t xml:space="preserve"> we have 3 rules that has </w:t>
+      </w:r>
+      <w:proofErr w:type="spellStart"/>
+      <w:r>
+        <w:rPr>
+          <w:color w:val="000000"/>
+        </w:rPr>
+        <w:t>iszero</w:t>
+      </w:r>
+      <w:proofErr w:type="spellEnd"/>
+      <w:r>
+        <w:rPr>
+          <w:color w:val="000000"/>
+        </w:rPr>
+        <w:t xml:space="preserve"> on the left hand side (E-</w:t>
       </w:r>
       <w:bookmarkStart w:id="0" w:name="__DdeLink__16_286403861"/>
       <w:r>
@@ -247,13 +585,79 @@
         <w:rPr>
           <w:color w:val="000000"/>
         </w:rPr>
-        <w:t>, E-ISZEROZERO, E-ISZEROSUCC). But the different is the arguments of these rules (E- ISZERO get a non value, E-P ISZEROZERO gets 0, E-ISZEROSUCC gets a succ nv) so for derivation t→ t’ and t→ t’’ we us</w:t>
-      </w:r>
-      <w:r>
-        <w:rPr>
-          <w:color w:val="000000"/>
-        </w:rPr>
-        <w:t>e the same rule. If the rule is E- ISZERO we use induction hypothesis for smaller derivations t1 → t1’ and t1 → t1’’, we see that t1’ = t1’’, so iszero t1’ = iszero t1’’. Else if the rule is E-ISZEROZERO or E-ISZEROSUCC we can immediately see the result.</w:t>
+        <w:t xml:space="preserve">, E-ISZEROZERO, E-ISZEROSUCC). But the different is the arguments of these rules (E- ISZERO get a </w:t>
+      </w:r>
+      <w:proofErr w:type="spellStart"/>
+      <w:proofErr w:type="gramStart"/>
+      <w:r>
+        <w:rPr>
+          <w:color w:val="000000"/>
+        </w:rPr>
+        <w:t>non value</w:t>
+      </w:r>
+      <w:proofErr w:type="spellEnd"/>
+      <w:proofErr w:type="gramEnd"/>
+      <w:r>
+        <w:rPr>
+          <w:color w:val="000000"/>
+        </w:rPr>
+        <w:t xml:space="preserve">, E-P ISZEROZERO gets 0, E-ISZEROSUCC gets a </w:t>
+      </w:r>
+      <w:proofErr w:type="spellStart"/>
+      <w:r>
+        <w:rPr>
+          <w:color w:val="000000"/>
+        </w:rPr>
+        <w:t>succ</w:t>
+      </w:r>
+      <w:proofErr w:type="spellEnd"/>
+      <w:r>
+        <w:rPr>
+          <w:color w:val="000000"/>
+        </w:rPr>
+        <w:t xml:space="preserve"> </w:t>
+      </w:r>
+      <w:proofErr w:type="spellStart"/>
+      <w:r>
+        <w:rPr>
+          <w:color w:val="000000"/>
+        </w:rPr>
+        <w:t>nv</w:t>
+      </w:r>
+      <w:proofErr w:type="spellEnd"/>
+      <w:r>
+        <w:rPr>
+          <w:color w:val="000000"/>
+        </w:rPr>
+        <w:t xml:space="preserve">) so for derivation t→ t’ and t→ t’’ we use the same rule. If the rule is E- ISZERO we use induction hypothesis for smaller derivations t1 → t1’ and t1 → t1’’, we see that t1’ = t1’’, so </w:t>
+      </w:r>
+      <w:proofErr w:type="spellStart"/>
+      <w:r>
+        <w:rPr>
+          <w:color w:val="000000"/>
+        </w:rPr>
+        <w:t>iszero</w:t>
+      </w:r>
+      <w:proofErr w:type="spellEnd"/>
+      <w:r>
+        <w:rPr>
+          <w:color w:val="000000"/>
+        </w:rPr>
+        <w:t xml:space="preserve"> t1’ = </w:t>
+      </w:r>
+      <w:proofErr w:type="spellStart"/>
+      <w:r>
+        <w:rPr>
+          <w:color w:val="000000"/>
+        </w:rPr>
+        <w:t>iszero</w:t>
+      </w:r>
+      <w:proofErr w:type="spellEnd"/>
+      <w:r>
+        <w:rPr>
+          <w:color w:val="000000"/>
+        </w:rPr>
+        <w:t xml:space="preserve"> t1’’. Else if the rule is E-ISZEROZERO or E-ISZEROSUCC we can immediately see the result.</w:t>
       </w:r>
     </w:p>
     <w:p/>
@@ -292,17 +696,57 @@
           <w:sz w:val="28"/>
           <w:szCs w:val="28"/>
         </w:rPr>
-        <w:t>Theorem: t →*  t' (in the previous treatment) S.T. t' is stuck iff t→*  wrong (in the new treatment)</w:t>
-      </w:r>
-    </w:p>
-    <w:p>
-      <w:pPr>
+        <w:t>Theorem: t →</w:t>
+      </w:r>
+      <w:proofErr w:type="gramStart"/>
+      <w:r>
         <w:rPr>
           <w:b/>
           <w:bCs/>
           <w:sz w:val="28"/>
           <w:szCs w:val="28"/>
         </w:rPr>
+        <w:t>*  t</w:t>
+      </w:r>
+      <w:proofErr w:type="gramEnd"/>
+      <w:r>
+        <w:rPr>
+          <w:b/>
+          <w:bCs/>
+          <w:sz w:val="28"/>
+          <w:szCs w:val="28"/>
+        </w:rPr>
+        <w:t xml:space="preserve">' (in the previous treatment) S.T. t' is stuck </w:t>
+      </w:r>
+      <w:proofErr w:type="spellStart"/>
+      <w:r>
+        <w:rPr>
+          <w:b/>
+          <w:bCs/>
+          <w:sz w:val="28"/>
+          <w:szCs w:val="28"/>
+        </w:rPr>
+        <w:t>iff</w:t>
+      </w:r>
+      <w:proofErr w:type="spellEnd"/>
+      <w:r>
+        <w:rPr>
+          <w:b/>
+          <w:bCs/>
+          <w:sz w:val="28"/>
+          <w:szCs w:val="28"/>
+        </w:rPr>
+        <w:t xml:space="preserve"> t→*  wrong (in the new treatment)</w:t>
+      </w:r>
+    </w:p>
+    <w:p>
+      <w:pPr>
+        <w:rPr>
+          <w:b/>
+          <w:bCs/>
+          <w:sz w:val="28"/>
+          <w:szCs w:val="28"/>
+        </w:rPr>
       </w:pPr>
     </w:p>
     <w:p>
@@ -321,19 +765,17 @@
           <w:i/>
           <w:iCs/>
         </w:rPr>
-        <w:t>Proof:We will prove it in both directions</w:t>
-      </w:r>
-    </w:p>
-    <w:p/>
-    <w:p>
-      <w:pPr>
+        <w:t>Proof:</w:t>
+      </w:r>
+      <w:r>
         <w:rPr>
           <w:b/>
           <w:bCs/>
           <w:i/>
           <w:iCs/>
         </w:rPr>
-      </w:pPr>
+        <w:t xml:space="preserve"> </w:t>
+      </w:r>
       <w:r>
         <w:rPr>
           <w:b/>
@@ -341,14 +783,67 @@
           <w:i/>
           <w:iCs/>
         </w:rPr>
+        <w:t>We will prove it in both directions</w:t>
+      </w:r>
+    </w:p>
+    <w:p/>
+    <w:p>
+      <w:pPr>
+        <w:rPr>
+          <w:b/>
+          <w:bCs/>
+          <w:i/>
+          <w:iCs/>
+        </w:rPr>
+      </w:pPr>
+      <w:r>
+        <w:rPr>
+          <w:b/>
+          <w:bCs/>
+          <w:i/>
+          <w:iCs/>
+        </w:rPr>
         <w:t xml:space="preserve">Direction left to right: </w:t>
       </w:r>
     </w:p>
     <w:p>
       <w:r>
-        <w:t>we will prove this part by proving the following Lemma:</w:t>
-      </w:r>
-    </w:p>
+        <w:t>we will prove this part by proving the following Lemma</w:t>
+      </w:r>
+      <w:r>
+        <w:t>s</w:t>
+      </w:r>
+      <w:r>
+        <w:t>:</w:t>
+      </w:r>
+    </w:p>
+    <w:p/>
+    <w:p>
+      <w:r>
+        <w:rPr>
+          <w:b/>
+          <w:bCs/>
+        </w:rPr>
+        <w:t>Lemma 0:</w:t>
+      </w:r>
+      <w:r>
+        <w:t xml:space="preserve"> The new treatment evaluation is deterministic</w:t>
+      </w:r>
+    </w:p>
+    <w:p>
+      <w:r>
+        <w:t xml:space="preserve">If </w:t>
+      </w:r>
+      <w:proofErr w:type="spellStart"/>
+      <w:r>
+        <w:t>t</w:t>
+      </w:r>
+      <w:proofErr w:type="spellEnd"/>
+      <w:r>
+        <w:t xml:space="preserve"> evaluates to t’ in the previous treatment, then in the new treatment t evaluates to t’ also. So, t’ is the only term that t goes to in the new treatment.</w:t>
+      </w:r>
+    </w:p>
+    <w:p/>
     <w:p>
       <w:r>
         <w:rPr>
@@ -358,12 +853,18 @@
         <w:t xml:space="preserve">Lemma 1: </w:t>
       </w:r>
       <w:r>
-        <w:t>i</w:t>
-      </w:r>
-      <w:r>
-        <w:t>f t is stuck then t→* wrong (in the new treatment)</w:t>
-      </w:r>
-    </w:p>
+        <w:t xml:space="preserve">if </w:t>
+      </w:r>
+      <w:proofErr w:type="spellStart"/>
+      <w:r>
+        <w:t>t</w:t>
+      </w:r>
+      <w:proofErr w:type="spellEnd"/>
+      <w:r>
+        <w:t xml:space="preserve"> is stuck then t→* wrong (in the new treatment)</w:t>
+      </w:r>
+    </w:p>
+    <w:p/>
     <w:p>
       <w:r>
         <w:rPr>
@@ -376,6 +877,7 @@
         <w:t xml:space="preserve"> by induction on structure of t</w:t>
       </w:r>
     </w:p>
+    <w:p/>
     <w:p>
       <w:r>
         <w:rPr>
@@ -390,9 +892,18 @@
     </w:p>
     <w:p>
       <w:r>
-        <w:t>since the assumption of Lemma 1 is that t is stuck this case is not applicable.</w:t>
-      </w:r>
-    </w:p>
+        <w:t xml:space="preserve">since the assumption of Lemma 1 is that </w:t>
+      </w:r>
+      <w:proofErr w:type="spellStart"/>
+      <w:r>
+        <w:t>t</w:t>
+      </w:r>
+      <w:proofErr w:type="spellEnd"/>
+      <w:r>
+        <w:t xml:space="preserve"> is stuck this case is not applicable.</w:t>
+      </w:r>
+    </w:p>
+    <w:p/>
     <w:p>
       <w:r>
         <w:rPr>
@@ -407,12 +918,18 @@
     </w:p>
     <w:p>
       <w:r>
-        <w:t>since t is stu</w:t>
-      </w:r>
-      <w:r>
-        <w:t>ck, t1 cannot be true or false because the rule would be E-IFTRUE or E-IFFALSE and then t would not be stuck. So t1 has to be in normal form.</w:t>
-      </w:r>
-    </w:p>
+        <w:t xml:space="preserve">since t is stuck, t1 cannot be true or false because the rule would be E-IFTRUE or E-IFFALSE and then t would not be stuck. So t1 </w:t>
+      </w:r>
+      <w:proofErr w:type="gramStart"/>
+      <w:r>
+        <w:t>has to</w:t>
+      </w:r>
+      <w:proofErr w:type="gramEnd"/>
+      <w:r>
+        <w:t xml:space="preserve"> be in normal form.</w:t>
+      </w:r>
+    </w:p>
+    <w:p/>
     <w:p>
       <w:pPr>
         <w:rPr>
@@ -433,12 +950,6 @@
       </w:r>
     </w:p>
     <w:p>
-      <w:pPr>
-        <w:rPr>
-          <w:b/>
-          <w:bCs/>
-        </w:rPr>
-      </w:pPr>
       <w:r>
         <w:tab/>
         <w:t>this case is not applicable.</w:t>
@@ -451,6 +962,14 @@
           <w:bCs/>
         </w:rPr>
       </w:pPr>
+    </w:p>
+    <w:p>
+      <w:pPr>
+        <w:rPr>
+          <w:b/>
+          <w:bCs/>
+        </w:rPr>
+      </w:pPr>
       <w:r>
         <w:rPr>
           <w:b/>
@@ -470,16 +989,24 @@
       </w:r>
       <w:r>
         <w:tab/>
-        <w:t xml:space="preserve">part of Lemma 1, so t1 →* wrong. The rule would be like t →*  if wrong then t2 else t3 and the </w:t>
+        <w:t>part of Lemma 1, so t1 →* wrong. The rule would be like t →</w:t>
+      </w:r>
+      <w:proofErr w:type="gramStart"/>
+      <w:r>
+        <w:t>*  if</w:t>
+      </w:r>
+      <w:proofErr w:type="gramEnd"/>
+      <w:r>
+        <w:t xml:space="preserve"> wrong then t2 else t3 and the </w:t>
       </w:r>
       <w:r>
         <w:tab/>
         <w:t xml:space="preserve">rule E-IFWRONG goes to wrong. </w:t>
       </w:r>
     </w:p>
-    <w:p>
-      <w:r>
-        <w:lastRenderedPageBreak/>
+    <w:p/>
+    <w:p>
+      <w:r>
         <w:tab/>
       </w:r>
       <w:r>
@@ -490,16 +1017,29 @@
         <w:t>Case 2.3:</w:t>
       </w:r>
       <w:r>
-        <w:t xml:space="preserve"> t1 = succ t11 </w:t>
+        <w:t xml:space="preserve"> t1 = </w:t>
+      </w:r>
+      <w:proofErr w:type="spellStart"/>
+      <w:r>
+        <w:t>succ</w:t>
+      </w:r>
+      <w:proofErr w:type="spellEnd"/>
+      <w:r>
+        <w:t xml:space="preserve"> t11 </w:t>
       </w:r>
     </w:p>
     <w:p>
       <w:r>
         <w:tab/>
-        <w:t xml:space="preserve">if </w:t>
-      </w:r>
-      <w:r>
-        <w:t xml:space="preserve">t11 is a numeric value by using the rule E-IF-WRONG we will have t → wrong. If t1 is not a </w:t>
+        <w:t xml:space="preserve">if t11 is a numeric value by using the rule E-IF-WRONG we will have </w:t>
+      </w:r>
+      <w:proofErr w:type="spellStart"/>
+      <w:r>
+        <w:t>t</w:t>
+      </w:r>
+      <w:proofErr w:type="spellEnd"/>
+      <w:r>
+        <w:t xml:space="preserve"> → wrong. If t1 is not a </w:t>
       </w:r>
       <w:r>
         <w:tab/>
@@ -507,9 +1047,18 @@
       </w:r>
       <w:r>
         <w:tab/>
-        <w:t>wrong then t2 else t3. So the rule E-IF-WRONG goes to wrong.</w:t>
-      </w:r>
-    </w:p>
+        <w:t xml:space="preserve">wrong then t2 else t3. </w:t>
+      </w:r>
+      <w:proofErr w:type="gramStart"/>
+      <w:r>
+        <w:t>So</w:t>
+      </w:r>
+      <w:proofErr w:type="gramEnd"/>
+      <w:r>
+        <w:t xml:space="preserve"> the rule E-IF-WRONG goes to wrong.</w:t>
+      </w:r>
+    </w:p>
+    <w:p/>
     <w:p>
       <w:r>
         <w:tab/>
@@ -519,23 +1068,32 @@
           <w:b/>
           <w:bCs/>
         </w:rPr>
-        <w:t>Case 2.</w:t>
-      </w:r>
-      <w:r>
-        <w:rPr>
-          <w:b/>
-          <w:bCs/>
-        </w:rPr>
-        <w:t>4:</w:t>
-      </w:r>
-      <w:r>
-        <w:t xml:space="preserve"> t1 = pred t11 </w:t>
+        <w:t>Case 2.4:</w:t>
+      </w:r>
+      <w:r>
+        <w:t xml:space="preserve"> t1 = </w:t>
+      </w:r>
+      <w:proofErr w:type="spellStart"/>
+      <w:r>
+        <w:t>pred</w:t>
+      </w:r>
+      <w:proofErr w:type="spellEnd"/>
+      <w:r>
+        <w:t xml:space="preserve"> t11 </w:t>
       </w:r>
     </w:p>
     <w:p>
       <w:r>
         <w:tab/>
-        <w:t xml:space="preserve">if t11 is a numeric value by using the rule E-IF-WRONG we will have t → wrong. If t1 is not a </w:t>
+        <w:t xml:space="preserve">if t11 is a numeric value by using the rule E-IF-WRONG we will have </w:t>
+      </w:r>
+      <w:proofErr w:type="spellStart"/>
+      <w:r>
+        <w:t>t</w:t>
+      </w:r>
+      <w:proofErr w:type="spellEnd"/>
+      <w:r>
+        <w:t xml:space="preserve"> → wrong. If t1 is not a </w:t>
       </w:r>
       <w:r>
         <w:tab/>
@@ -543,12 +1101,18 @@
       </w:r>
       <w:r>
         <w:tab/>
-        <w:t>wrong then t2 else t3. So the rule E-IF-WRONG g</w:t>
-      </w:r>
-      <w:r>
-        <w:t>oes to wrong.</w:t>
-      </w:r>
-    </w:p>
+        <w:t xml:space="preserve">wrong then t2 else t3. </w:t>
+      </w:r>
+      <w:proofErr w:type="gramStart"/>
+      <w:r>
+        <w:t>So</w:t>
+      </w:r>
+      <w:proofErr w:type="gramEnd"/>
+      <w:r>
+        <w:t xml:space="preserve"> the rule E-IF-WRONG goes to wrong.</w:t>
+      </w:r>
+    </w:p>
+    <w:p/>
     <w:p>
       <w:r>
         <w:tab/>
@@ -561,13 +1125,29 @@
         <w:t>Case 2.5:</w:t>
       </w:r>
       <w:r>
-        <w:t xml:space="preserve"> t1 = iszero t11 </w:t>
+        <w:t xml:space="preserve"> t1 = </w:t>
+      </w:r>
+      <w:proofErr w:type="spellStart"/>
+      <w:r>
+        <w:t>iszero</w:t>
+      </w:r>
+      <w:proofErr w:type="spellEnd"/>
+      <w:r>
+        <w:t xml:space="preserve"> t11 </w:t>
       </w:r>
     </w:p>
     <w:p>
       <w:r>
         <w:tab/>
-        <w:t xml:space="preserve">if t11 is a numeric value by using the rule E-IF-WRONG we will have t → wrong. If t1 is not a </w:t>
+        <w:t xml:space="preserve">if t11 is a numeric value by using the rule E-IF-WRONG we will have </w:t>
+      </w:r>
+      <w:proofErr w:type="spellStart"/>
+      <w:r>
+        <w:t>t</w:t>
+      </w:r>
+      <w:proofErr w:type="spellEnd"/>
+      <w:r>
+        <w:t xml:space="preserve"> → wrong. If t1 is not a </w:t>
       </w:r>
       <w:r>
         <w:tab/>
@@ -577,10 +1157,16 @@
         <w:tab/>
         <w:t xml:space="preserve">wrong then t2 else t3. </w:t>
       </w:r>
-      <w:r>
-        <w:t>So the rule E-IF-WRONG goes to wrong.</w:t>
-      </w:r>
-    </w:p>
+      <w:proofErr w:type="gramStart"/>
+      <w:r>
+        <w:t>So</w:t>
+      </w:r>
+      <w:proofErr w:type="gramEnd"/>
+      <w:r>
+        <w:t xml:space="preserve"> the rule E-IF-WRONG goes to wrong.</w:t>
+      </w:r>
+    </w:p>
+    <w:p/>
     <w:p>
       <w:r>
         <w:rPr>
@@ -590,17 +1176,31 @@
         <w:t>Case 3:</w:t>
       </w:r>
       <w:r>
-        <w:t xml:space="preserve"> t = succ t1 </w:t>
-      </w:r>
-    </w:p>
-    <w:p>
-      <w:r>
-        <w:t>since t is stuck, t1 cannot be a value so it has to be in normal form. For t11, we can think of being true/false or it is not a value; if t1 is true/false we use rule E-SUCC-WRONG and it goes to wr</w:t>
-      </w:r>
-      <w:r>
-        <w:t>ong in new treatment, and if t1 is not a value so it is stuck and this is a smaller part of the Lemma 1 and we use induction hypothesis for t1→* wrong.</w:t>
-      </w:r>
-    </w:p>
+        <w:t xml:space="preserve"> t = </w:t>
+      </w:r>
+      <w:proofErr w:type="spellStart"/>
+      <w:r>
+        <w:t>succ</w:t>
+      </w:r>
+      <w:proofErr w:type="spellEnd"/>
+      <w:r>
+        <w:t xml:space="preserve"> t1 </w:t>
+      </w:r>
+    </w:p>
+    <w:p>
+      <w:r>
+        <w:t xml:space="preserve">since t is stuck, t1 cannot be a value so it </w:t>
+      </w:r>
+      <w:proofErr w:type="gramStart"/>
+      <w:r>
+        <w:t>has to</w:t>
+      </w:r>
+      <w:proofErr w:type="gramEnd"/>
+      <w:r>
+        <w:t xml:space="preserve"> be in normal form. For t11, we can think of being true/false or it is not a value; if t1 is true/false we use rule E-SUCC-WRONG and it goes to wrong in new treatment, and if t1 is not a value so it is stuck and this is a smaller part of the Lemma 1 and we use induction hypothesis for t1→* wrong.</w:t>
+      </w:r>
+    </w:p>
+    <w:p/>
     <w:p>
       <w:r>
         <w:rPr>
@@ -610,17 +1210,31 @@
         <w:t>Case 4:</w:t>
       </w:r>
       <w:r>
-        <w:t xml:space="preserve"> t = pred t1</w:t>
-      </w:r>
-    </w:p>
-    <w:p>
-      <w:r>
-        <w:t>since t is stuck t1 has to be in normal form. For t1, we can think of being true/fal</w:t>
-      </w:r>
-      <w:r>
-        <w:t>se or it is not a value; if t1 is true/false we use rule E-PRED-WRONG and it goes to wrong in new treatment, and if t1 is not a value so it is stuck and this is a smaller part of the Lemma 1 and we use induction hypothesis for t1→* wrong.</w:t>
-      </w:r>
-    </w:p>
+        <w:t xml:space="preserve"> t = </w:t>
+      </w:r>
+      <w:proofErr w:type="spellStart"/>
+      <w:r>
+        <w:t>pred</w:t>
+      </w:r>
+      <w:proofErr w:type="spellEnd"/>
+      <w:r>
+        <w:t xml:space="preserve"> t1</w:t>
+      </w:r>
+    </w:p>
+    <w:p>
+      <w:r>
+        <w:t xml:space="preserve">since t is stuck t1 </w:t>
+      </w:r>
+      <w:proofErr w:type="gramStart"/>
+      <w:r>
+        <w:t>has to</w:t>
+      </w:r>
+      <w:proofErr w:type="gramEnd"/>
+      <w:r>
+        <w:t xml:space="preserve"> be in normal form. For t1, we can think of being true/false or it is not a value; if t1 is true/false we use rule E-PRED-WRONG and it goes to wrong in new treatment, and if t1 is not a value so it is stuck and this is a smaller part of the Lemma 1 and we use induction hypothesis for t1→* wrong.</w:t>
+      </w:r>
+    </w:p>
+    <w:p/>
     <w:p>
       <w:r>
         <w:rPr>
@@ -630,18 +1244,32 @@
         <w:t xml:space="preserve">Case 5: </w:t>
       </w:r>
       <w:r>
-        <w:t>t = iszer</w:t>
-      </w:r>
-      <w:r>
-        <w:t>o t1</w:t>
-      </w:r>
-    </w:p>
-    <w:p>
-      <w:r>
-        <w:t>since t is stuck t1 has to be in normal form. For t1, we can think of being true/false or it is not a value; if t1 is true/false we use rule E-ISZERO-WRONG and it goes to wrong in new treatment, and if t1 is not a value so it is stuck and this is a sm</w:t>
-      </w:r>
-      <w:r>
-        <w:t>aller part of the Lemma 1 and we use induction hypothesis for t1→* wrong.</w:t>
+        <w:t xml:space="preserve">t = </w:t>
+      </w:r>
+      <w:proofErr w:type="spellStart"/>
+      <w:r>
+        <w:t>iszero</w:t>
+      </w:r>
+      <w:proofErr w:type="spellEnd"/>
+      <w:r>
+        <w:t xml:space="preserve"> t1</w:t>
+      </w:r>
+    </w:p>
+    <w:p>
+      <w:r>
+        <w:t xml:space="preserve">since t is stuck t1 </w:t>
+      </w:r>
+      <w:proofErr w:type="gramStart"/>
+      <w:r>
+        <w:t>has to</w:t>
+      </w:r>
+      <w:proofErr w:type="gramEnd"/>
+      <w:r>
+        <w:t xml:space="preserve"> be in normal form. For t1, we can think of being true/false or it is not a value; if t1 is true/false we use rule E-ISZERO-WRONG and it goes to wrong in new treatment, and if t1 is </w:t>
+      </w:r>
+      <w:r>
+        <w:lastRenderedPageBreak/>
+        <w:t>not a value so it is stuck and this is a smaller part of the Lemma 1 and we use induction hypothesis for t1→* wrong.</w:t>
       </w:r>
     </w:p>
     <w:p/>
@@ -666,16 +1294,46 @@
     </w:p>
     <w:p>
       <w:r>
-        <w:t>we will prove this part by proving the following Lemma:</w:t>
-      </w:r>
-    </w:p>
-    <w:p>
-      <w:pPr>
-        <w:rPr>
-          <w:b/>
-          <w:bCs/>
-        </w:rPr>
-      </w:pPr>
+        <w:t>we will prove this part by proving the following Lemma</w:t>
+      </w:r>
+      <w:r>
+        <w:t>s</w:t>
+      </w:r>
+      <w:r>
+        <w:t>:</w:t>
+      </w:r>
+    </w:p>
+    <w:p/>
+    <w:p>
+      <w:r>
+        <w:rPr>
+          <w:b/>
+          <w:bCs/>
+        </w:rPr>
+        <w:t>Lemma 0:</w:t>
+      </w:r>
+      <w:r>
+        <w:t xml:space="preserve"> The new treatment evaluation is deterministic</w:t>
+      </w:r>
+    </w:p>
+    <w:p>
+      <w:r>
+        <w:t xml:space="preserve">If </w:t>
+      </w:r>
+      <w:proofErr w:type="spellStart"/>
+      <w:r>
+        <w:t>t</w:t>
+      </w:r>
+      <w:proofErr w:type="spellEnd"/>
+      <w:r>
+        <w:t xml:space="preserve"> evaluates to t’ in the previous treatment, then in the new treatment t evaluates to t’ also. So, t’ is the only term that t goes to in the new treatment.</w:t>
+      </w:r>
+    </w:p>
+    <w:p>
+      <w:bookmarkStart w:id="1" w:name="_GoBack"/>
+      <w:bookmarkEnd w:id="1"/>
+    </w:p>
+    <w:p>
       <w:r>
         <w:rPr>
           <w:b/>
@@ -684,19 +1342,18 @@
         <w:t xml:space="preserve">Lemma 2: </w:t>
       </w:r>
       <w:r>
-        <w:t>if t → t’ in the new treatment and t’ has wrong in it, then t is stuck in the previous tre</w:t>
-      </w:r>
-      <w:r>
-        <w:t>atment</w:t>
-      </w:r>
-    </w:p>
-    <w:p>
-      <w:pPr>
-        <w:rPr>
-          <w:b/>
-          <w:bCs/>
-        </w:rPr>
-      </w:pPr>
+        <w:t>if t → t’ in the new treatment and t’ has wrong in it, then t is stuck in the previous treatment</w:t>
+      </w:r>
+    </w:p>
+    <w:p>
+      <w:pPr>
+        <w:rPr>
+          <w:b/>
+          <w:bCs/>
+        </w:rPr>
+      </w:pPr>
+    </w:p>
+    <w:p>
       <w:r>
         <w:rPr>
           <w:b/>
@@ -715,6 +1372,14 @@
           <w:bCs/>
         </w:rPr>
       </w:pPr>
+    </w:p>
+    <w:p>
+      <w:pPr>
+        <w:rPr>
+          <w:b/>
+          <w:bCs/>
+        </w:rPr>
+      </w:pPr>
       <w:r>
         <w:rPr>
           <w:b/>
@@ -727,15 +1392,25 @@
       </w:r>
     </w:p>
     <w:p>
-      <w:pPr>
-        <w:rPr>
-          <w:b/>
-          <w:bCs/>
-        </w:rPr>
-      </w:pPr>
-      <w:r>
-        <w:t xml:space="preserve">the rule will be if t then t1 else t2 → wrong, so t is not true or false and the rule goes to stuck. </w:t>
-      </w:r>
+      <w:r>
+        <w:t xml:space="preserve">the rule will be if t then t1 else t2 → wrong, so </w:t>
+      </w:r>
+      <w:proofErr w:type="spellStart"/>
+      <w:r>
+        <w:t>t</w:t>
+      </w:r>
+      <w:proofErr w:type="spellEnd"/>
+      <w:r>
+        <w:t xml:space="preserve"> is not true or false and the rule goes to stuck. </w:t>
+      </w:r>
+    </w:p>
+    <w:p>
+      <w:pPr>
+        <w:rPr>
+          <w:b/>
+          <w:bCs/>
+        </w:rPr>
+      </w:pPr>
     </w:p>
     <w:p>
       <w:pPr>
@@ -752,22 +1427,37 @@
         <w:t>Case 2:</w:t>
       </w:r>
       <w:r>
-        <w:t xml:space="preserve"> the rule for deriving t → t’ is E-SU</w:t>
-      </w:r>
-      <w:r>
-        <w:t>CC-WRONG</w:t>
-      </w:r>
-    </w:p>
-    <w:p>
-      <w:pPr>
-        <w:rPr>
-          <w:b/>
-          <w:bCs/>
-        </w:rPr>
-      </w:pPr>
-      <w:r>
-        <w:t>the rule will be succ t → wrong, so t is not a numeric value and the rule goes to stuck.</w:t>
-      </w:r>
+        <w:t xml:space="preserve"> the rule for deriving t → t’ is E-SUCC-WRONG</w:t>
+      </w:r>
+    </w:p>
+    <w:p>
+      <w:r>
+        <w:t xml:space="preserve">the rule will be </w:t>
+      </w:r>
+      <w:proofErr w:type="spellStart"/>
+      <w:r>
+        <w:t>succ</w:t>
+      </w:r>
+      <w:proofErr w:type="spellEnd"/>
+      <w:r>
+        <w:t xml:space="preserve"> t → wrong, so </w:t>
+      </w:r>
+      <w:proofErr w:type="spellStart"/>
+      <w:r>
+        <w:t>t</w:t>
+      </w:r>
+      <w:proofErr w:type="spellEnd"/>
+      <w:r>
+        <w:t xml:space="preserve"> is not a numeric value and the rule goes to stuck.</w:t>
+      </w:r>
+    </w:p>
+    <w:p>
+      <w:pPr>
+        <w:rPr>
+          <w:b/>
+          <w:bCs/>
+        </w:rPr>
+      </w:pPr>
     </w:p>
     <w:p>
       <w:pPr>
@@ -788,15 +1478,33 @@
       </w:r>
     </w:p>
     <w:p>
-      <w:pPr>
-        <w:rPr>
-          <w:b/>
-          <w:bCs/>
-        </w:rPr>
-      </w:pPr>
-      <w:r>
-        <w:t>the rule will be pred t → wrong, so t is not a numeric value and the rule goes to stuck.</w:t>
-      </w:r>
+      <w:r>
+        <w:t xml:space="preserve">the rule will be </w:t>
+      </w:r>
+      <w:proofErr w:type="spellStart"/>
+      <w:r>
+        <w:t>pred</w:t>
+      </w:r>
+      <w:proofErr w:type="spellEnd"/>
+      <w:r>
+        <w:t xml:space="preserve"> t → wrong, so </w:t>
+      </w:r>
+      <w:proofErr w:type="spellStart"/>
+      <w:r>
+        <w:t>t</w:t>
+      </w:r>
+      <w:proofErr w:type="spellEnd"/>
+      <w:r>
+        <w:t xml:space="preserve"> is not a numeric value and the rule goes to stuck.</w:t>
+      </w:r>
+    </w:p>
+    <w:p>
+      <w:pPr>
+        <w:rPr>
+          <w:b/>
+          <w:bCs/>
+        </w:rPr>
+      </w:pPr>
     </w:p>
     <w:p>
       <w:pPr>
@@ -813,15 +1521,28 @@
         <w:t>Case 4:</w:t>
       </w:r>
       <w:r>
-        <w:t xml:space="preserve"> the rule</w:t>
-      </w:r>
-      <w:r>
-        <w:t xml:space="preserve"> for deriving t → t’ is E-ISZERO-WRONG</w:t>
-      </w:r>
-    </w:p>
-    <w:p>
-      <w:r>
-        <w:t>the rule will be iszero t → wrong, so t is not a numeric value and the rule goes to stuck.</w:t>
+        <w:t xml:space="preserve"> the rule for deriving t → t’ is E-ISZERO-WRONG</w:t>
+      </w:r>
+    </w:p>
+    <w:p>
+      <w:r>
+        <w:t xml:space="preserve">the rule will be </w:t>
+      </w:r>
+      <w:proofErr w:type="spellStart"/>
+      <w:r>
+        <w:t>iszero</w:t>
+      </w:r>
+      <w:proofErr w:type="spellEnd"/>
+      <w:r>
+        <w:t xml:space="preserve"> t → wrong, so </w:t>
+      </w:r>
+      <w:proofErr w:type="spellStart"/>
+      <w:r>
+        <w:t>t</w:t>
+      </w:r>
+      <w:proofErr w:type="spellEnd"/>
+      <w:r>
+        <w:t xml:space="preserve"> is not a numeric value and the rule goes to stuck.</w:t>
       </w:r>
     </w:p>
     <w:p/>
@@ -840,15 +1561,7 @@
           <w:bCs/>
           <w:color w:val="3333FF"/>
         </w:rPr>
-        <w:t>Exercise 9.3.9</w:t>
-      </w:r>
-      <w:r>
-        <w:rPr>
-          <w:b/>
-          <w:bCs/>
-          <w:color w:val="3333FF"/>
-        </w:rPr>
-        <w:t>:</w:t>
+        <w:t>Exercise 9.3.9:</w:t>
       </w:r>
     </w:p>
     <w:p>
@@ -895,6 +1608,7 @@
         </w:rPr>
         <w:t xml:space="preserve"> </w:t>
       </w:r>
+      <w:proofErr w:type="gramStart"/>
       <m:oMath>
         <m:r>
           <w:rPr>
@@ -910,8 +1624,9 @@
           <w:sz w:val="28"/>
           <w:szCs w:val="28"/>
         </w:rPr>
-        <w:t xml:space="preserve">  t : T and t</w:t>
-      </w:r>
+        <w:t xml:space="preserve">  t</w:t>
+      </w:r>
+      <w:proofErr w:type="gramEnd"/>
       <w:r>
         <w:rPr>
           <w:b/>
@@ -919,7 +1634,7 @@
           <w:sz w:val="28"/>
           <w:szCs w:val="28"/>
         </w:rPr>
-        <w:t xml:space="preserve"> </w:t>
+        <w:t xml:space="preserve"> : T and t</w:t>
       </w:r>
       <w:r>
         <w:rPr>
@@ -928,7 +1643,7 @@
           <w:sz w:val="28"/>
           <w:szCs w:val="28"/>
         </w:rPr>
-        <w:t>→</w:t>
+        <w:t xml:space="preserve"> </w:t>
       </w:r>
       <w:r>
         <w:rPr>
@@ -937,7 +1652,7 @@
           <w:sz w:val="28"/>
           <w:szCs w:val="28"/>
         </w:rPr>
-        <w:t xml:space="preserve"> t’, then </w:t>
+        <w:t xml:space="preserve">→ t’, then </w:t>
       </w:r>
       <w:r>
         <w:rPr>
@@ -972,70 +1687,33 @@
           <w:sz w:val="28"/>
           <w:szCs w:val="28"/>
         </w:rPr>
-        <w:t xml:space="preserve">  </w:t>
-      </w:r>
-      <w:r>
-        <w:rPr>
-          <w:b/>
-          <w:bCs/>
-          <w:sz w:val="28"/>
-          <w:szCs w:val="28"/>
-        </w:rPr>
-        <w:t>t’ : T.</w:t>
-      </w:r>
-    </w:p>
-    <w:p>
-      <w:pPr>
-        <w:rPr>
-          <w:b/>
-          <w:bCs/>
-          <w:sz w:val="28"/>
-          <w:szCs w:val="28"/>
-        </w:rPr>
-      </w:pPr>
-    </w:p>
-    <w:p>
-      <w:pPr>
-        <w:rPr>
-          <w:b/>
-          <w:bCs/>
-          <w:color w:val="000000"/>
-        </w:rPr>
-      </w:pPr>
-    </w:p>
-    <w:p>
-      <w:pPr>
-        <w:rPr>
-          <w:b/>
-          <w:bCs/>
-          <w:color w:val="000000"/>
-        </w:rPr>
-      </w:pPr>
-    </w:p>
-    <w:p>
-      <w:pPr>
-        <w:rPr>
-          <w:b/>
-          <w:bCs/>
-          <w:color w:val="000000"/>
-        </w:rPr>
-      </w:pPr>
-      <w:r>
-        <w:rPr>
-          <w:b/>
-          <w:bCs/>
-          <w:color w:val="000000"/>
-        </w:rPr>
-        <w:lastRenderedPageBreak/>
-        <w:t>Proof</w:t>
-      </w:r>
-      <w:r>
-        <w:rPr>
-          <w:b/>
-          <w:bCs/>
-          <w:color w:val="000000"/>
-        </w:rPr>
-        <w:t>:</w:t>
+        <w:t xml:space="preserve">  t’ : T.</w:t>
+      </w:r>
+    </w:p>
+    <w:p>
+      <w:pPr>
+        <w:rPr>
+          <w:b/>
+          <w:bCs/>
+          <w:color w:val="000000"/>
+        </w:rPr>
+      </w:pPr>
+    </w:p>
+    <w:p>
+      <w:pPr>
+        <w:rPr>
+          <w:b/>
+          <w:bCs/>
+          <w:color w:val="000000"/>
+        </w:rPr>
+      </w:pPr>
+      <w:r>
+        <w:rPr>
+          <w:b/>
+          <w:bCs/>
+          <w:color w:val="000000"/>
+        </w:rPr>
+        <w:t>Proof:</w:t>
       </w:r>
       <w:r>
         <w:rPr>
@@ -1045,8 +1723,6 @@
         </w:rPr>
         <w:t xml:space="preserve"> </w:t>
       </w:r>
-      <w:bookmarkStart w:id="1" w:name="_GoBack"/>
-      <w:bookmarkEnd w:id="1"/>
     </w:p>
     <w:p>
       <w:pPr>
@@ -1075,13 +1751,26 @@
           <w:rPr>
             <w:rFonts w:ascii="Cambria Math" w:hAnsi="Cambria Math"/>
           </w:rPr>
-          <m:t>t = x with x : T</m:t>
+          <m:t xml:space="preserve">t = x with </m:t>
+        </m:r>
+        <w:proofErr w:type="gramStart"/>
+        <m:r>
+          <w:rPr>
+            <w:rFonts w:ascii="Cambria Math" w:hAnsi="Cambria Math"/>
+          </w:rPr>
+          <m:t>x :</m:t>
+        </m:r>
+        <w:proofErr w:type="gramEnd"/>
+        <m:r>
+          <w:rPr>
+            <w:rFonts w:ascii="Cambria Math" w:hAnsi="Cambria Math"/>
+          </w:rPr>
+          <m:t xml:space="preserve"> T</m:t>
         </m:r>
       </m:oMath>
     </w:p>
     <w:p>
       <w:r>
-        <w:tab/>
         <w:t xml:space="preserve">This cannot happen since there is no evaluation rule </w:t>
       </w:r>
       <w:r>
@@ -1094,7 +1783,21 @@
         <w:rPr>
           <w:b/>
         </w:rPr>
-        <w:t xml:space="preserve">Case T-ABS : </w:t>
+        <w:t>Case T-</w:t>
+      </w:r>
+      <w:proofErr w:type="gramStart"/>
+      <w:r>
+        <w:rPr>
+          <w:b/>
+        </w:rPr>
+        <w:t>ABS :</w:t>
+      </w:r>
+      <w:proofErr w:type="gramEnd"/>
+      <w:r>
+        <w:rPr>
+          <w:b/>
+        </w:rPr>
+        <w:t xml:space="preserve"> </w:t>
       </w:r>
       <m:oMath>
         <m:r>
@@ -1181,7 +1884,6 @@
     </w:p>
     <w:p>
       <w:r>
-        <w:tab/>
         <w:t>This also cannot happen for the same reason</w:t>
       </w:r>
     </w:p>
@@ -1283,31 +1985,7 @@
           <w:rPr>
             <w:rFonts w:ascii="Cambria Math" w:hAnsi="Cambria Math"/>
           </w:rPr>
-          <m:t xml:space="preserve"> </m:t>
-        </m:r>
-        <m:r>
-          <w:rPr>
-            <w:rFonts w:ascii="Cambria Math" w:hAnsi="Cambria Math"/>
-          </w:rPr>
-          <m:t xml:space="preserve"> </m:t>
-        </m:r>
-        <m:r>
-          <w:rPr>
-            <w:rFonts w:ascii="Cambria Math" w:hAnsi="Cambria Math"/>
-          </w:rPr>
-          <m:t xml:space="preserve">  </m:t>
-        </m:r>
-        <m:r>
-          <w:rPr>
-            <w:rFonts w:ascii="Cambria Math" w:hAnsi="Cambria Math"/>
-          </w:rPr>
-          <m:t>assuming</m:t>
-        </m:r>
-        <m:r>
-          <w:rPr>
-            <w:rFonts w:ascii="Cambria Math" w:hAnsi="Cambria Math"/>
-          </w:rPr>
-          <m:t xml:space="preserve"> </m:t>
+          <m:t xml:space="preserve">    assuming </m:t>
         </m:r>
         <m:r>
           <w:rPr>
@@ -1321,13 +1999,7 @@
           <w:rPr>
             <w:rFonts w:ascii="Cambria Math" w:hAnsi="Cambria Math"/>
           </w:rPr>
-          <m:t>⊢</m:t>
-        </m:r>
-        <m:r>
-          <w:rPr>
-            <w:rFonts w:ascii="Cambria Math" w:hAnsi="Cambria Math"/>
-          </w:rPr>
-          <m:t xml:space="preserve"> </m:t>
+          <m:t xml:space="preserve">⊢ </m:t>
         </m:r>
         <m:sSub>
           <m:sSubPr>
@@ -1426,13 +2098,7 @@
           <w:rPr>
             <w:rFonts w:ascii="Cambria Math" w:hAnsi="Cambria Math"/>
           </w:rPr>
-          <m:t xml:space="preserve">   </m:t>
-        </m:r>
-        <m:r>
-          <w:rPr>
-            <w:rFonts w:ascii="Cambria Math" w:hAnsi="Cambria Math"/>
-          </w:rPr>
-          <m:t xml:space="preserve">  </m:t>
+          <m:t xml:space="preserve">     </m:t>
         </m:r>
         <m:r>
           <w:rPr>
@@ -2035,25 +2701,7 @@
           <w:rPr>
             <w:rFonts w:ascii="Cambria Math" w:hAnsi="Cambria Math"/>
           </w:rPr>
-          <m:t xml:space="preserve"> , </m:t>
-        </m:r>
-        <m:r>
-          <w:rPr>
-            <w:rFonts w:ascii="Cambria Math" w:hAnsi="Cambria Math"/>
-          </w:rPr>
-          <m:t xml:space="preserve"> </m:t>
-        </m:r>
-        <m:r>
-          <w:rPr>
-            <w:rFonts w:ascii="Cambria Math" w:hAnsi="Cambria Math"/>
-          </w:rPr>
-          <m:t>x</m:t>
-        </m:r>
-        <m:r>
-          <w:rPr>
-            <w:rFonts w:ascii="Cambria Math" w:hAnsi="Cambria Math"/>
-          </w:rPr>
-          <m:t xml:space="preserve"> : </m:t>
+          <m:t xml:space="preserve"> ,  x : </m:t>
         </m:r>
         <m:sSub>
           <m:sSubPr>
@@ -2086,19 +2734,7 @@
           <w:rPr>
             <w:rFonts w:ascii="Cambria Math" w:hAnsi="Cambria Math"/>
           </w:rPr>
-          <m:t>⊢</m:t>
-        </m:r>
-        <m:r>
-          <w:rPr>
-            <w:rFonts w:ascii="Cambria Math" w:hAnsi="Cambria Math"/>
-          </w:rPr>
-          <m:t xml:space="preserve"> </m:t>
-        </m:r>
-        <m:r>
-          <w:rPr>
-            <w:rFonts w:ascii="Cambria Math" w:hAnsi="Cambria Math"/>
-          </w:rPr>
-          <m:t xml:space="preserve"> </m:t>
+          <m:t xml:space="preserve">⊢  </m:t>
         </m:r>
         <m:sSub>
           <m:sSubPr>
@@ -2260,13 +2896,7 @@
           <w:rPr>
             <w:rFonts w:ascii="Cambria Math" w:hAnsi="Cambria Math"/>
           </w:rPr>
-          <m:t xml:space="preserve"> </m:t>
-        </m:r>
-        <m:r>
-          <w:rPr>
-            <w:rFonts w:ascii="Cambria Math" w:hAnsi="Cambria Math"/>
-          </w:rPr>
-          <m:t>:</m:t>
+          <m:t xml:space="preserve"> :</m:t>
         </m:r>
         <m:sSub>
           <m:sSubPr>
@@ -2327,13 +2957,7 @@
         <w:rPr>
           <w:bCs/>
         </w:rPr>
-        <w:t>Case</w:t>
-      </w:r>
-      <w:r>
-        <w:rPr>
-          <w:bCs/>
-        </w:rPr>
-        <w:t xml:space="preserve"> 3.2</w:t>
+        <w:t>Case 3.2</w:t>
       </w:r>
       <w:r>
         <w:rPr>
@@ -2488,13 +3112,7 @@
           <w:rPr>
             <w:rFonts w:ascii="Cambria Math" w:hAnsi="Cambria Math"/>
           </w:rPr>
-          <m:t xml:space="preserve"> </m:t>
-        </m:r>
-        <m:r>
-          <w:rPr>
-            <w:rFonts w:ascii="Cambria Math" w:hAnsi="Cambria Math"/>
-          </w:rPr>
-          <m:t xml:space="preserve"> </m:t>
+          <m:t xml:space="preserve">  </m:t>
         </m:r>
         <m:sSub>
           <m:sSubPr>
@@ -2868,15 +3486,7 @@
                 <w:sz w:val="32"/>
                 <w:szCs w:val="32"/>
               </w:rPr>
-              <m:t xml:space="preserve"> </m:t>
-            </m:r>
-            <m:r>
-              <w:rPr>
-                <w:rFonts w:ascii="Cambria Math" w:hAnsi="Cambria Math"/>
-                <w:sz w:val="32"/>
-                <w:szCs w:val="32"/>
-              </w:rPr>
-              <m:t xml:space="preserve">⊢ </m:t>
+              <m:t xml:space="preserve"> ⊢ </m:t>
             </m:r>
             <m:sSubSup>
               <m:sSubSupPr>
@@ -3009,15 +3619,17 @@
                 <w:sz w:val="32"/>
                 <w:szCs w:val="32"/>
               </w:rPr>
-              <m:t xml:space="preserve"> </m:t>
-            </m:r>
-            <m:r>
-              <w:rPr>
-                <w:rFonts w:ascii="Cambria Math" w:hAnsi="Cambria Math"/>
+              <m:t xml:space="preserve">     </m:t>
+            </m:r>
+            <m:r>
+              <w:rPr>
+                <w:rFonts w:ascii="Cambria Math" w:hAnsi="Cambria Math"/>
+                <w:bCs/>
+                <w:i/>
                 <w:sz w:val="32"/>
                 <w:szCs w:val="32"/>
               </w:rPr>
-              <m:t xml:space="preserve"> </m:t>
+              <w:sym w:font="Symbol" w:char="F047"/>
             </m:r>
             <m:r>
               <w:rPr>
@@ -3025,33 +3637,7 @@
                 <w:sz w:val="32"/>
                 <w:szCs w:val="32"/>
               </w:rPr>
-              <m:t xml:space="preserve">   </m:t>
-            </m:r>
-            <m:r>
-              <w:rPr>
-                <w:rFonts w:ascii="Cambria Math" w:hAnsi="Cambria Math"/>
-                <w:bCs/>
-                <w:i/>
-                <w:sz w:val="32"/>
-                <w:szCs w:val="32"/>
-              </w:rPr>
-              <w:sym w:font="Symbol" w:char="F047"/>
-            </m:r>
-            <m:r>
-              <w:rPr>
-                <w:rFonts w:ascii="Cambria Math" w:hAnsi="Cambria Math"/>
-                <w:sz w:val="32"/>
-                <w:szCs w:val="32"/>
-              </w:rPr>
-              <m:t xml:space="preserve"> </m:t>
-            </m:r>
-            <m:r>
-              <w:rPr>
-                <w:rFonts w:ascii="Cambria Math" w:hAnsi="Cambria Math"/>
-                <w:sz w:val="32"/>
-                <w:szCs w:val="32"/>
-              </w:rPr>
-              <m:t xml:space="preserve">⊢ </m:t>
+              <m:t xml:space="preserve"> ⊢ </m:t>
             </m:r>
             <m:sSub>
               <m:sSubPr>
@@ -3153,15 +3739,7 @@
                 <w:sz w:val="32"/>
                 <w:szCs w:val="32"/>
               </w:rPr>
-              <m:t xml:space="preserve"> </m:t>
-            </m:r>
-            <m:r>
-              <w:rPr>
-                <w:rFonts w:ascii="Cambria Math" w:hAnsi="Cambria Math"/>
-                <w:sz w:val="32"/>
-                <w:szCs w:val="32"/>
-              </w:rPr>
-              <m:t xml:space="preserve">⊢ </m:t>
+              <m:t xml:space="preserve"> ⊢ </m:t>
             </m:r>
             <m:sSubSup>
               <m:sSubSupPr>
@@ -3253,15 +3831,7 @@
                 <w:sz w:val="32"/>
                 <w:szCs w:val="32"/>
               </w:rPr>
-              <m:t xml:space="preserve">  : </m:t>
-            </m:r>
-            <m:r>
-              <w:rPr>
-                <w:rFonts w:ascii="Cambria Math" w:hAnsi="Cambria Math"/>
-                <w:sz w:val="32"/>
-                <w:szCs w:val="32"/>
-              </w:rPr>
-              <m:t xml:space="preserve"> </m:t>
+              <m:t xml:space="preserve">  :  </m:t>
             </m:r>
             <m:sSub>
               <m:sSubPr>
@@ -3327,13 +3897,7 @@
         <w:rPr>
           <w:bCs/>
         </w:rPr>
-        <w:t>Case</w:t>
-      </w:r>
-      <w:r>
-        <w:rPr>
-          <w:bCs/>
-        </w:rPr>
-        <w:t xml:space="preserve"> 3.3: </w:t>
+        <w:t xml:space="preserve">Case 3.3: </w:t>
       </w:r>
       <m:oMath>
         <m:sSub>
@@ -3611,7 +4175,21 @@
           <w:bCs/>
         </w:rPr>
         <w:tab/>
-        <w:t>The proof of this case is similar to the previous one.</w:t>
+        <w:t xml:space="preserve">The proof of this case is </w:t>
+      </w:r>
+      <w:proofErr w:type="gramStart"/>
+      <w:r>
+        <w:rPr>
+          <w:bCs/>
+        </w:rPr>
+        <w:t>similar to</w:t>
+      </w:r>
+      <w:proofErr w:type="gramEnd"/>
+      <w:r>
+        <w:rPr>
+          <w:bCs/>
+        </w:rPr>
+        <w:t xml:space="preserve"> the previous one.</w:t>
       </w:r>
     </w:p>
     <w:p>
@@ -3657,6 +4235,7 @@
           </w:rPr>
           <m:t>t =</m:t>
         </m:r>
+        <w:proofErr w:type="gramStart"/>
         <m:r>
           <w:rPr>
             <w:rFonts w:ascii="Cambria Math" w:hAnsi="Cambria Math"/>
@@ -3664,6 +4243,7 @@
           <m:t>true :Bool</m:t>
         </m:r>
       </m:oMath>
+      <w:proofErr w:type="gramEnd"/>
     </w:p>
     <w:p>
       <w:pPr>
@@ -3705,14 +4285,7 @@
           <w:b/>
           <w:bCs/>
         </w:rPr>
-        <w:t>Case T-</w:t>
-      </w:r>
-      <w:r>
-        <w:rPr>
-          <w:b/>
-          <w:bCs/>
-        </w:rPr>
-        <w:t>False</w:t>
+        <w:t>Case T-False</w:t>
       </w:r>
       <w:r>
         <w:rPr>
@@ -3728,19 +4301,15 @@
           </w:rPr>
           <m:t>t =</m:t>
         </m:r>
-        <m:r>
-          <w:rPr>
-            <w:rFonts w:ascii="Cambria Math" w:hAnsi="Cambria Math"/>
-          </w:rPr>
-          <m:t>false</m:t>
-        </m:r>
-        <m:r>
-          <w:rPr>
-            <w:rFonts w:ascii="Cambria Math" w:hAnsi="Cambria Math"/>
-          </w:rPr>
-          <m:t xml:space="preserve"> :Bool</m:t>
+        <w:proofErr w:type="gramStart"/>
+        <m:r>
+          <w:rPr>
+            <w:rFonts w:ascii="Cambria Math" w:hAnsi="Cambria Math"/>
+          </w:rPr>
+          <m:t>false :Bool</m:t>
         </m:r>
       </m:oMath>
+      <w:proofErr w:type="gramEnd"/>
     </w:p>
     <w:p>
       <w:pPr>
@@ -3799,25 +4368,7 @@
           <w:rPr>
             <w:rFonts w:ascii="Cambria Math" w:hAnsi="Cambria Math"/>
           </w:rPr>
-          <m:t xml:space="preserve">  </m:t>
-        </m:r>
-        <m:r>
-          <w:rPr>
-            <w:rFonts w:ascii="Cambria Math" w:hAnsi="Cambria Math"/>
-          </w:rPr>
-          <m:t>⊢</m:t>
-        </m:r>
-        <m:r>
-          <w:rPr>
-            <w:rFonts w:ascii="Cambria Math" w:hAnsi="Cambria Math"/>
-          </w:rPr>
-          <m:t>t =</m:t>
-        </m:r>
-        <m:r>
-          <w:rPr>
-            <w:rFonts w:ascii="Cambria Math" w:hAnsi="Cambria Math"/>
-          </w:rPr>
-          <m:t xml:space="preserve">if </m:t>
+          <m:t xml:space="preserve">  ⊢t =if </m:t>
         </m:r>
         <m:sSub>
           <m:sSubPr>
@@ -3963,13 +4514,7 @@
           <w:rPr>
             <w:rFonts w:ascii="Cambria Math" w:hAnsi="Cambria Math"/>
           </w:rPr>
-          <m:t xml:space="preserve"> :Bool</m:t>
-        </m:r>
-        <m:r>
-          <w:rPr>
-            <w:rFonts w:ascii="Cambria Math" w:hAnsi="Cambria Math"/>
-          </w:rPr>
-          <m:t xml:space="preserve">   </m:t>
+          <m:t xml:space="preserve"> :Bool   </m:t>
         </m:r>
         <m:r>
           <w:rPr>
@@ -4016,19 +4561,7 @@
           <w:rPr>
             <w:rFonts w:ascii="Cambria Math" w:hAnsi="Cambria Math"/>
           </w:rPr>
-          <m:t xml:space="preserve"> : </m:t>
-        </m:r>
-        <m:r>
-          <w:rPr>
-            <w:rFonts w:ascii="Cambria Math" w:hAnsi="Cambria Math"/>
-          </w:rPr>
-          <m:t xml:space="preserve">T </m:t>
-        </m:r>
-        <m:r>
-          <w:rPr>
-            <w:rFonts w:ascii="Cambria Math" w:hAnsi="Cambria Math"/>
-          </w:rPr>
-          <m:t xml:space="preserve"> </m:t>
+          <m:t xml:space="preserve"> : T  </m:t>
         </m:r>
         <m:r>
           <w:rPr>
@@ -4173,33 +4706,17 @@
           <w:rPr>
             <w:rFonts w:ascii="Cambria Math" w:hAnsi="Cambria Math"/>
           </w:rPr>
-          <m:t>=</m:t>
-        </m:r>
-        <m:r>
-          <w:rPr>
-            <w:rFonts w:ascii="Cambria Math" w:hAnsi="Cambria Math"/>
-          </w:rPr>
-          <m:t xml:space="preserve"> </m:t>
-        </m:r>
-        <m:r>
-          <w:rPr>
-            <w:rFonts w:ascii="Cambria Math" w:hAnsi="Cambria Math"/>
-          </w:rPr>
-          <m:t>true</m:t>
-        </m:r>
-        <m:r>
-          <w:rPr>
-            <w:rFonts w:ascii="Cambria Math" w:hAnsi="Cambria Math"/>
-          </w:rPr>
-          <m:t xml:space="preserve"> </m:t>
-        </m:r>
-        <m:r>
-          <w:rPr>
-            <w:rFonts w:ascii="Cambria Math" w:hAnsi="Cambria Math"/>
-          </w:rPr>
-          <m:t>:Bool</m:t>
+          <m:t xml:space="preserve">= </m:t>
+        </m:r>
+        <w:proofErr w:type="gramStart"/>
+        <m:r>
+          <w:rPr>
+            <w:rFonts w:ascii="Cambria Math" w:hAnsi="Cambria Math"/>
+          </w:rPr>
+          <m:t>true :Bool</m:t>
         </m:r>
       </m:oMath>
+      <w:proofErr w:type="gramEnd"/>
     </w:p>
     <w:p>
       <w:pPr>
@@ -4227,7 +4744,21 @@
           <w:bCs/>
         </w:rPr>
         <w:tab/>
-        <w:t xml:space="preserve">Then by E-IFTrue, </w:t>
+        <w:t>Then by E-</w:t>
+      </w:r>
+      <w:proofErr w:type="spellStart"/>
+      <w:r>
+        <w:rPr>
+          <w:bCs/>
+        </w:rPr>
+        <w:t>IFTrue</w:t>
+      </w:r>
+      <w:proofErr w:type="spellEnd"/>
+      <w:r>
+        <w:rPr>
+          <w:bCs/>
+        </w:rPr>
+        <w:t xml:space="preserve">, </w:t>
       </w:r>
       <m:oMath>
         <m:sSup>
@@ -4351,9 +4882,17 @@
           <w:rPr>
             <w:rFonts w:ascii="Cambria Math" w:hAnsi="Cambria Math"/>
           </w:rPr>
-          <m:t>=false :Bool</m:t>
+          <m:t>=</m:t>
+        </m:r>
+        <w:proofErr w:type="gramStart"/>
+        <m:r>
+          <w:rPr>
+            <w:rFonts w:ascii="Cambria Math" w:hAnsi="Cambria Math"/>
+          </w:rPr>
+          <m:t>false :Bool</m:t>
         </m:r>
       </m:oMath>
+      <w:proofErr w:type="gramEnd"/>
     </w:p>
     <w:p>
       <w:pPr>
@@ -4366,7 +4905,6 @@
         <w:rPr>
           <w:bCs/>
         </w:rPr>
-        <w:lastRenderedPageBreak/>
         <w:tab/>
       </w:r>
       <w:r>
@@ -4567,13 +5105,7 @@
           <w:rPr>
             <w:rFonts w:ascii="Cambria Math" w:hAnsi="Cambria Math"/>
           </w:rPr>
-          <m:t xml:space="preserve"> :</m:t>
-        </m:r>
-        <m:r>
-          <w:rPr>
-            <w:rFonts w:ascii="Cambria Math" w:hAnsi="Cambria Math"/>
-          </w:rPr>
-          <m:t>Bool</m:t>
+          <m:t xml:space="preserve"> :Bool</m:t>
         </m:r>
       </m:oMath>
     </w:p>
@@ -4625,6 +5157,8 @@
         <w:ind w:firstLine="709"/>
         <w:rPr>
           <w:bCs/>
+          <w:sz w:val="32"/>
+          <w:szCs w:val="32"/>
         </w:rPr>
       </w:pPr>
       <w:r>
@@ -4663,15 +5197,7 @@
                 <w:sz w:val="32"/>
                 <w:szCs w:val="32"/>
               </w:rPr>
-              <m:t xml:space="preserve"> </m:t>
-            </m:r>
-            <m:r>
-              <w:rPr>
-                <w:rFonts w:ascii="Cambria Math" w:hAnsi="Cambria Math"/>
-                <w:sz w:val="32"/>
-                <w:szCs w:val="32"/>
-              </w:rPr>
-              <m:t xml:space="preserve">⊢ </m:t>
+              <m:t xml:space="preserve"> ⊢ </m:t>
             </m:r>
             <m:sSubSup>
               <m:sSubSupPr>
@@ -4722,41 +5248,25 @@
                 <w:sz w:val="32"/>
                 <w:szCs w:val="32"/>
               </w:rPr>
-              <m:t xml:space="preserve"> :Bool</m:t>
-            </m:r>
-            <m:r>
-              <w:rPr>
-                <w:rFonts w:ascii="Cambria Math" w:hAnsi="Cambria Math"/>
+              <m:t xml:space="preserve"> :Bool     </m:t>
+            </m:r>
+            <m:r>
+              <w:rPr>
+                <w:rFonts w:ascii="Cambria Math" w:hAnsi="Cambria Math"/>
+                <w:bCs/>
+                <w:i/>
                 <w:sz w:val="32"/>
                 <w:szCs w:val="32"/>
               </w:rPr>
-              <m:t xml:space="preserve">     </m:t>
-            </m:r>
-            <m:r>
-              <w:rPr>
-                <w:rFonts w:ascii="Cambria Math" w:hAnsi="Cambria Math"/>
-                <w:bCs/>
-                <w:i/>
+              <w:sym w:font="Symbol" w:char="F047"/>
+            </m:r>
+            <m:r>
+              <w:rPr>
+                <w:rFonts w:ascii="Cambria Math" w:hAnsi="Cambria Math"/>
                 <w:sz w:val="32"/>
                 <w:szCs w:val="32"/>
               </w:rPr>
-              <w:sym w:font="Symbol" w:char="F047"/>
-            </m:r>
-            <m:r>
-              <w:rPr>
-                <w:rFonts w:ascii="Cambria Math" w:hAnsi="Cambria Math"/>
-                <w:sz w:val="32"/>
-                <w:szCs w:val="32"/>
-              </w:rPr>
-              <m:t xml:space="preserve"> </m:t>
-            </m:r>
-            <m:r>
-              <w:rPr>
-                <w:rFonts w:ascii="Cambria Math" w:hAnsi="Cambria Math"/>
-                <w:sz w:val="32"/>
-                <w:szCs w:val="32"/>
-              </w:rPr>
-              <m:t xml:space="preserve">⊢ </m:t>
+              <m:t xml:space="preserve"> ⊢ </m:t>
             </m:r>
             <m:sSub>
               <m:sSubPr>
@@ -4797,41 +5307,25 @@
                 <w:sz w:val="32"/>
                 <w:szCs w:val="32"/>
               </w:rPr>
-              <m:t xml:space="preserve"> :T</m:t>
-            </m:r>
-            <m:r>
-              <w:rPr>
-                <w:rFonts w:ascii="Cambria Math" w:hAnsi="Cambria Math"/>
+              <m:t xml:space="preserve"> :T  </m:t>
+            </m:r>
+            <m:r>
+              <w:rPr>
+                <w:rFonts w:ascii="Cambria Math" w:hAnsi="Cambria Math"/>
+                <w:bCs/>
+                <w:i/>
                 <w:sz w:val="32"/>
                 <w:szCs w:val="32"/>
               </w:rPr>
-              <m:t xml:space="preserve">  </m:t>
-            </m:r>
-            <m:r>
-              <w:rPr>
-                <w:rFonts w:ascii="Cambria Math" w:hAnsi="Cambria Math"/>
-                <w:bCs/>
-                <w:i/>
+              <w:sym w:font="Symbol" w:char="F047"/>
+            </m:r>
+            <m:r>
+              <w:rPr>
+                <w:rFonts w:ascii="Cambria Math" w:hAnsi="Cambria Math"/>
                 <w:sz w:val="32"/>
                 <w:szCs w:val="32"/>
               </w:rPr>
-              <w:sym w:font="Symbol" w:char="F047"/>
-            </m:r>
-            <m:r>
-              <w:rPr>
-                <w:rFonts w:ascii="Cambria Math" w:hAnsi="Cambria Math"/>
-                <w:sz w:val="32"/>
-                <w:szCs w:val="32"/>
-              </w:rPr>
-              <m:t xml:space="preserve"> </m:t>
-            </m:r>
-            <m:r>
-              <w:rPr>
-                <w:rFonts w:ascii="Cambria Math" w:hAnsi="Cambria Math"/>
-                <w:sz w:val="32"/>
-                <w:szCs w:val="32"/>
-              </w:rPr>
-              <m:t xml:space="preserve">⊢ </m:t>
+              <m:t xml:space="preserve"> ⊢ </m:t>
             </m:r>
             <m:sSub>
               <m:sSubPr>
@@ -4892,15 +5386,7 @@
                 <w:sz w:val="32"/>
                 <w:szCs w:val="32"/>
               </w:rPr>
-              <m:t xml:space="preserve"> </m:t>
-            </m:r>
-            <m:r>
-              <w:rPr>
-                <w:rFonts w:ascii="Cambria Math" w:hAnsi="Cambria Math"/>
-                <w:sz w:val="32"/>
-                <w:szCs w:val="32"/>
-              </w:rPr>
-              <m:t xml:space="preserve">⊢ </m:t>
+              <m:t xml:space="preserve"> ⊢ </m:t>
             </m:r>
             <m:sSubSup>
               <m:sSubSupPr>
@@ -5031,6 +5517,48 @@
         </m:f>
       </m:oMath>
     </w:p>
+    <w:p>
+      <w:pPr>
+        <w:ind w:firstLine="709"/>
+        <w:rPr>
+          <w:bCs/>
+          <w:sz w:val="32"/>
+          <w:szCs w:val="32"/>
+        </w:rPr>
+      </w:pPr>
+    </w:p>
+    <w:p>
+      <w:pPr>
+        <w:rPr>
+          <w:bCs/>
+        </w:rPr>
+      </w:pPr>
+    </w:p>
+    <w:p>
+      <w:pPr>
+        <w:rPr>
+          <w:bCs/>
+        </w:rPr>
+      </w:pPr>
+      <w:r>
+        <w:rPr>
+          <w:bCs/>
+        </w:rPr>
+        <w:t>Reference</w:t>
+      </w:r>
+      <w:r>
+        <w:rPr>
+          <w:bCs/>
+        </w:rPr>
+        <w:t xml:space="preserve"> note</w:t>
+      </w:r>
+      <w:r>
+        <w:rPr>
+          <w:bCs/>
+        </w:rPr>
+        <w:t>: We got help from the solution of the TAPL book for some parts of the assignment.</w:t>
+      </w:r>
+    </w:p>
     <w:sectPr>
       <w:pgSz w:w="12240" w:h="15840"/>
       <w:pgMar w:top="1134" w:right="1134" w:bottom="1134" w:left="1134" w:header="0" w:footer="0" w:gutter="0"/>
@@ -5039,6 +5567,127 @@
     </w:sectPr>
   </w:body>
 </w:document>
+</file>
+
+<file path=word/numbering.xml><?xml version="1.0" encoding="utf-8"?>
+<w:numbering xmlns:wpc="http://schemas.microsoft.com/office/word/2010/wordprocessingCanvas" xmlns:mo="http://schemas.microsoft.com/office/mac/office/2008/main" xmlns:mc="http://schemas.openxmlformats.org/markup-compatibility/2006" xmlns:mv="urn:schemas-microsoft-com:mac:vml" xmlns:o="urn:schemas-microsoft-com:office:office" xmlns:r="http://schemas.openxmlformats.org/officeDocument/2006/relationships" xmlns:m="http://schemas.openxmlformats.org/officeDocument/2006/math" xmlns:v="urn:schemas-microsoft-com:vml" xmlns:wp14="http://schemas.microsoft.com/office/word/2010/wordprocessingDrawing" xmlns:wp="http://schemas.openxmlformats.org/drawingml/2006/wordprocessingDrawing" xmlns:w10="urn:schemas-microsoft-com:office:word" xmlns:w="http://schemas.openxmlformats.org/wordprocessingml/2006/main" xmlns:w14="http://schemas.microsoft.com/office/word/2010/wordml" xmlns:w15="http://schemas.microsoft.com/office/word/2012/wordml" xmlns:wpg="http://schemas.microsoft.com/office/word/2010/wordprocessingGroup" xmlns:wpi="http://schemas.microsoft.com/office/word/2010/wordprocessingInk" xmlns:wne="http://schemas.microsoft.com/office/word/2006/wordml" xmlns:wps="http://schemas.microsoft.com/office/word/2010/wordprocessingShape" mc:Ignorable="w14 w15 wp14">
+  <w:abstractNum w:abstractNumId="0">
+    <w:nsid w:val="29A60E98"/>
+    <w:multiLevelType w:val="hybridMultilevel"/>
+    <w:tmpl w:val="FEFA5726"/>
+    <w:lvl w:ilvl="0" w:tplc="04090001">
+      <w:start w:val="1"/>
+      <w:numFmt w:val="bullet"/>
+      <w:lvlText w:val=""/>
+      <w:lvlJc w:val="left"/>
+      <w:pPr>
+        <w:ind w:left="1429" w:hanging="360"/>
+      </w:pPr>
+      <w:rPr>
+        <w:rFonts w:ascii="Symbol" w:hAnsi="Symbol" w:hint="default"/>
+      </w:rPr>
+    </w:lvl>
+    <w:lvl w:ilvl="1" w:tplc="04090003" w:tentative="1">
+      <w:start w:val="1"/>
+      <w:numFmt w:val="bullet"/>
+      <w:lvlText w:val="o"/>
+      <w:lvlJc w:val="left"/>
+      <w:pPr>
+        <w:ind w:left="2149" w:hanging="360"/>
+      </w:pPr>
+      <w:rPr>
+        <w:rFonts w:ascii="Courier New" w:hAnsi="Courier New" w:cs="Courier New" w:hint="default"/>
+      </w:rPr>
+    </w:lvl>
+    <w:lvl w:ilvl="2" w:tplc="04090005" w:tentative="1">
+      <w:start w:val="1"/>
+      <w:numFmt w:val="bullet"/>
+      <w:lvlText w:val=""/>
+      <w:lvlJc w:val="left"/>
+      <w:pPr>
+        <w:ind w:left="2869" w:hanging="360"/>
+      </w:pPr>
+      <w:rPr>
+        <w:rFonts w:ascii="Wingdings" w:hAnsi="Wingdings" w:hint="default"/>
+      </w:rPr>
+    </w:lvl>
+    <w:lvl w:ilvl="3" w:tplc="04090001" w:tentative="1">
+      <w:start w:val="1"/>
+      <w:numFmt w:val="bullet"/>
+      <w:lvlText w:val=""/>
+      <w:lvlJc w:val="left"/>
+      <w:pPr>
+        <w:ind w:left="3589" w:hanging="360"/>
+      </w:pPr>
+      <w:rPr>
+        <w:rFonts w:ascii="Symbol" w:hAnsi="Symbol" w:hint="default"/>
+      </w:rPr>
+    </w:lvl>
+    <w:lvl w:ilvl="4" w:tplc="04090003" w:tentative="1">
+      <w:start w:val="1"/>
+      <w:numFmt w:val="bullet"/>
+      <w:lvlText w:val="o"/>
+      <w:lvlJc w:val="left"/>
+      <w:pPr>
+        <w:ind w:left="4309" w:hanging="360"/>
+      </w:pPr>
+      <w:rPr>
+        <w:rFonts w:ascii="Courier New" w:hAnsi="Courier New" w:cs="Courier New" w:hint="default"/>
+      </w:rPr>
+    </w:lvl>
+    <w:lvl w:ilvl="5" w:tplc="04090005" w:tentative="1">
+      <w:start w:val="1"/>
+      <w:numFmt w:val="bullet"/>
+      <w:lvlText w:val=""/>
+      <w:lvlJc w:val="left"/>
+      <w:pPr>
+        <w:ind w:left="5029" w:hanging="360"/>
+      </w:pPr>
+      <w:rPr>
+        <w:rFonts w:ascii="Wingdings" w:hAnsi="Wingdings" w:hint="default"/>
+      </w:rPr>
+    </w:lvl>
+    <w:lvl w:ilvl="6" w:tplc="04090001" w:tentative="1">
+      <w:start w:val="1"/>
+      <w:numFmt w:val="bullet"/>
+      <w:lvlText w:val=""/>
+      <w:lvlJc w:val="left"/>
+      <w:pPr>
+        <w:ind w:left="5749" w:hanging="360"/>
+      </w:pPr>
+      <w:rPr>
+        <w:rFonts w:ascii="Symbol" w:hAnsi="Symbol" w:hint="default"/>
+      </w:rPr>
+    </w:lvl>
+    <w:lvl w:ilvl="7" w:tplc="04090003" w:tentative="1">
+      <w:start w:val="1"/>
+      <w:numFmt w:val="bullet"/>
+      <w:lvlText w:val="o"/>
+      <w:lvlJc w:val="left"/>
+      <w:pPr>
+        <w:ind w:left="6469" w:hanging="360"/>
+      </w:pPr>
+      <w:rPr>
+        <w:rFonts w:ascii="Courier New" w:hAnsi="Courier New" w:cs="Courier New" w:hint="default"/>
+      </w:rPr>
+    </w:lvl>
+    <w:lvl w:ilvl="8" w:tplc="04090005" w:tentative="1">
+      <w:start w:val="1"/>
+      <w:numFmt w:val="bullet"/>
+      <w:lvlText w:val=""/>
+      <w:lvlJc w:val="left"/>
+      <w:pPr>
+        <w:ind w:left="7189" w:hanging="360"/>
+      </w:pPr>
+      <w:rPr>
+        <w:rFonts w:ascii="Wingdings" w:hAnsi="Wingdings" w:hint="default"/>
+      </w:rPr>
+    </w:lvl>
+  </w:abstractNum>
+  <w:num w:numId="1">
+    <w:abstractNumId w:val="0"/>
+  </w:num>
+</w:numbering>
 </file>
 
 <file path=word/styles.xml><?xml version="1.0" encoding="utf-8"?>
@@ -5526,6 +6175,21 @@
       <w:color w:val="808080"/>
     </w:rPr>
   </w:style>
+  <w:style w:type="paragraph" w:styleId="ListParagraph">
+    <w:name w:val="List Paragraph"/>
+    <w:basedOn w:val="Normal"/>
+    <w:uiPriority w:val="34"/>
+    <w:qFormat/>
+    <w:rsid w:val="006F197F"/>
+    <w:pPr>
+      <w:ind w:left="720"/>
+      <w:contextualSpacing/>
+    </w:pPr>
+    <w:rPr>
+      <w:rFonts w:cs="Mangal"/>
+      <w:szCs w:val="21"/>
+    </w:rPr>
+  </w:style>
 </w:styles>
 </file>
 

</xml_diff>